<commit_message>
Changed survival analysis notes
</commit_message>
<xml_diff>
--- a/Survival_analysis/results/results_non_severe.docx
+++ b/Survival_analysis/results/results_non_severe.docx
@@ -18,7 +18,7 @@
           <w:highlight w:val="yellow"/>
           <w:u w:val="single"/>
         </w:rPr>
-        <w:t>Survival analysis</w:t>
+        <w:t>Kaplan-Meier Plots</w:t>
       </w:r>
     </w:p>
     <w:p>
@@ -480,6 +480,9 @@
         </w:rPr>
       </w:pPr>
       <w:r>
+        <w:rPr>
+          <w:noProof/>
+        </w:rPr>
         <w:lastRenderedPageBreak/>
         <w:drawing>
           <wp:inline distT="0" distB="0" distL="0" distR="0" wp14:anchorId="226D9587" wp14:editId="2002B78D">
@@ -634,1777 +637,8 @@
           <w:u w:val="single"/>
           <w:lang w:val="en-US"/>
         </w:rPr>
-        <w:t>Covariate details</w:t>
-      </w:r>
-    </w:p>
-    <w:p>
-      <w:pPr>
-        <w:pStyle w:val="ListParagraph"/>
-        <w:numPr>
-          <w:ilvl w:val="0"/>
-          <w:numId w:val="2"/>
-        </w:numPr>
-        <w:rPr>
-          <w:lang w:val="en-US"/>
-        </w:rPr>
-      </w:pPr>
-      <w:r>
-        <w:rPr>
-          <w:lang w:val="en-US"/>
-        </w:rPr>
-        <w:t>Age at diagnosis</w:t>
-      </w:r>
-    </w:p>
-    <w:p>
-      <w:pPr>
-        <w:pStyle w:val="ListParagraph"/>
-        <w:numPr>
-          <w:ilvl w:val="1"/>
-          <w:numId w:val="2"/>
-        </w:numPr>
-        <w:rPr>
-          <w:lang w:val="en-US"/>
-        </w:rPr>
-      </w:pPr>
-      <w:r>
-        <w:rPr>
-          <w:lang w:val="en-US"/>
-        </w:rPr>
-        <w:t>Self explanatory</w:t>
-      </w:r>
-      <w:r>
-        <w:rPr>
-          <w:lang w:val="en-US"/>
-        </w:rPr>
-        <w:t xml:space="preserve"> coding and units</w:t>
-      </w:r>
-    </w:p>
-    <w:p>
-      <w:pPr>
-        <w:pStyle w:val="ListParagraph"/>
-        <w:numPr>
-          <w:ilvl w:val="1"/>
-          <w:numId w:val="2"/>
-        </w:numPr>
-        <w:rPr>
-          <w:lang w:val="en-US"/>
-        </w:rPr>
-      </w:pPr>
-      <w:hyperlink r:id="rId10" w:history="1">
-        <w:r>
-          <w:rPr>
-            <w:rStyle w:val="Hyperlink"/>
-            <w:lang w:val="en-US"/>
-          </w:rPr>
-          <w:t>https://diabetesjournals.org/care/article/31/10/1985/25135/Timing-Is-Everything-Age-of-Onset-Influences-Long</w:t>
-        </w:r>
-      </w:hyperlink>
-      <w:r>
-        <w:rPr>
-          <w:lang w:val="en-US"/>
-        </w:rPr>
-        <w:t xml:space="preserve"> </w:t>
-      </w:r>
-    </w:p>
-    <w:p>
-      <w:pPr>
-        <w:pStyle w:val="ListParagraph"/>
-        <w:numPr>
-          <w:ilvl w:val="2"/>
-          <w:numId w:val="2"/>
-        </w:numPr>
-        <w:rPr>
-          <w:lang w:val="en-US"/>
-        </w:rPr>
-      </w:pPr>
-      <w:r>
-        <w:rPr>
-          <w:lang w:val="en-US"/>
-        </w:rPr>
-        <w:t>According to research there’s an inherent susceptibility to diabetic retinopathy with earlier-onset T2 diabetes</w:t>
-      </w:r>
-    </w:p>
-    <w:p>
-      <w:pPr>
-        <w:pStyle w:val="ListParagraph"/>
-        <w:numPr>
-          <w:ilvl w:val="0"/>
-          <w:numId w:val="2"/>
-        </w:numPr>
-        <w:rPr>
-          <w:lang w:val="en-US"/>
-        </w:rPr>
-      </w:pPr>
-      <w:r>
-        <w:rPr>
-          <w:lang w:val="en-US"/>
-        </w:rPr>
-        <w:t>Gender</w:t>
-      </w:r>
-    </w:p>
-    <w:p>
-      <w:pPr>
-        <w:pStyle w:val="ListParagraph"/>
-        <w:numPr>
-          <w:ilvl w:val="1"/>
-          <w:numId w:val="2"/>
-        </w:numPr>
-        <w:rPr>
-          <w:lang w:val="en-US"/>
-        </w:rPr>
-      </w:pPr>
-      <w:r>
-        <w:rPr>
-          <w:lang w:val="en-US"/>
-        </w:rPr>
-        <w:t>1 = male, 2 = female</w:t>
-      </w:r>
-    </w:p>
-    <w:p>
-      <w:pPr>
-        <w:pStyle w:val="ListParagraph"/>
-        <w:numPr>
-          <w:ilvl w:val="1"/>
-          <w:numId w:val="2"/>
-        </w:numPr>
-        <w:rPr>
-          <w:lang w:val="en-US"/>
-        </w:rPr>
-      </w:pPr>
-      <w:hyperlink r:id="rId11" w:history="1">
-        <w:r>
-          <w:rPr>
-            <w:rStyle w:val="Hyperlink"/>
-            <w:lang w:val="en-US"/>
-          </w:rPr>
-          <w:t>https://jech.bmj.com/content/78/8/479.abstract</w:t>
-        </w:r>
-      </w:hyperlink>
-      <w:r>
-        <w:rPr>
-          <w:lang w:val="en-US"/>
-        </w:rPr>
-        <w:t xml:space="preserve"> </w:t>
-      </w:r>
-    </w:p>
-    <w:p>
-      <w:pPr>
-        <w:pStyle w:val="ListParagraph"/>
-        <w:numPr>
-          <w:ilvl w:val="1"/>
-          <w:numId w:val="2"/>
-        </w:numPr>
-        <w:rPr>
-          <w:lang w:val="en-US"/>
-        </w:rPr>
-      </w:pPr>
-      <w:hyperlink r:id="rId12" w:history="1">
-        <w:r>
-          <w:rPr>
-            <w:rStyle w:val="Hyperlink"/>
-            <w:lang w:val="en-US"/>
-          </w:rPr>
-          <w:t>https://onlinelibrary.wiley.com/doi/full/10.1155/2023/5919468</w:t>
-        </w:r>
-      </w:hyperlink>
-      <w:r>
-        <w:rPr>
-          <w:lang w:val="en-US"/>
-        </w:rPr>
-        <w:t xml:space="preserve"> </w:t>
-      </w:r>
-    </w:p>
-    <w:p>
-      <w:pPr>
-        <w:pStyle w:val="ListParagraph"/>
-        <w:numPr>
-          <w:ilvl w:val="2"/>
-          <w:numId w:val="2"/>
-        </w:numPr>
-        <w:rPr>
-          <w:lang w:val="en-US"/>
-        </w:rPr>
-      </w:pPr>
-      <w:r>
-        <w:rPr>
-          <w:lang w:val="en-US"/>
-        </w:rPr>
-        <w:t>Men with diabetes tend to be at a greater risk of complications (incl. retinopathy) irrespective of diabetes duration</w:t>
-      </w:r>
-    </w:p>
-    <w:p>
-      <w:pPr>
-        <w:pStyle w:val="ListParagraph"/>
-        <w:numPr>
-          <w:ilvl w:val="0"/>
-          <w:numId w:val="2"/>
-        </w:numPr>
-        <w:rPr>
-          <w:lang w:val="en-US"/>
-        </w:rPr>
-      </w:pPr>
-      <w:r>
-        <w:rPr>
-          <w:lang w:val="en-US"/>
-        </w:rPr>
-        <w:t>Ethnicity (5 category)</w:t>
-      </w:r>
-    </w:p>
-    <w:p>
-      <w:pPr>
-        <w:pStyle w:val="ListParagraph"/>
-        <w:numPr>
-          <w:ilvl w:val="1"/>
-          <w:numId w:val="2"/>
-        </w:numPr>
-        <w:rPr>
-          <w:lang w:val="en-US"/>
-        </w:rPr>
-      </w:pPr>
-      <w:r>
-        <w:rPr>
-          <w:lang w:val="en-US"/>
-        </w:rPr>
-        <w:t>0 = White, 1 = South Asian, 2 = Black, 3 = Other, 4 = Mixed</w:t>
-      </w:r>
-    </w:p>
-    <w:p>
-      <w:pPr>
-        <w:pStyle w:val="ListParagraph"/>
-        <w:numPr>
-          <w:ilvl w:val="1"/>
-          <w:numId w:val="2"/>
-        </w:numPr>
-        <w:rPr>
-          <w:lang w:val="en-US"/>
-        </w:rPr>
-      </w:pPr>
-      <w:hyperlink r:id="rId13" w:history="1">
-        <w:r>
-          <w:rPr>
-            <w:rStyle w:val="Hyperlink"/>
-            <w:lang w:val="en-US"/>
-          </w:rPr>
-          <w:t>https://www.sciencedirect.com/science/article/pii/S0039625712000070</w:t>
-        </w:r>
-      </w:hyperlink>
-      <w:r>
-        <w:rPr>
-          <w:lang w:val="en-US"/>
-        </w:rPr>
-        <w:t xml:space="preserve"> </w:t>
-      </w:r>
-    </w:p>
-    <w:p>
-      <w:pPr>
-        <w:pStyle w:val="ListParagraph"/>
-        <w:numPr>
-          <w:ilvl w:val="1"/>
-          <w:numId w:val="2"/>
-        </w:numPr>
-        <w:rPr>
-          <w:lang w:val="en-US"/>
-        </w:rPr>
-      </w:pPr>
-      <w:hyperlink r:id="rId14" w:history="1">
-        <w:r>
-          <w:rPr>
-            <w:rStyle w:val="Hyperlink"/>
-            <w:lang w:val="en-US"/>
-          </w:rPr>
-          <w:t>https://journals.plos.org/plosone/article?id=10.1371/journal.pone.0032182</w:t>
-        </w:r>
-      </w:hyperlink>
-      <w:r>
-        <w:rPr>
-          <w:lang w:val="en-US"/>
-        </w:rPr>
-        <w:t xml:space="preserve"> </w:t>
-      </w:r>
-    </w:p>
-    <w:p>
-      <w:pPr>
-        <w:pStyle w:val="ListParagraph"/>
-        <w:numPr>
-          <w:ilvl w:val="2"/>
-          <w:numId w:val="2"/>
-        </w:numPr>
-        <w:rPr>
-          <w:lang w:val="en-US"/>
-        </w:rPr>
-      </w:pPr>
-      <w:r>
-        <w:rPr>
-          <w:lang w:val="en-US"/>
-        </w:rPr>
-        <w:t>The prevalence of DR is higher in people of South Asian descent and often also other minority ethnic groups compared to White people, also possible disparities in screening uptake</w:t>
-      </w:r>
-    </w:p>
-    <w:p>
-      <w:pPr>
-        <w:pStyle w:val="ListParagraph"/>
-        <w:numPr>
-          <w:ilvl w:val="0"/>
-          <w:numId w:val="2"/>
-        </w:numPr>
-        <w:rPr>
-          <w:lang w:val="en-US"/>
-        </w:rPr>
-      </w:pPr>
-      <w:r>
-        <w:rPr>
-          <w:lang w:val="en-US"/>
-        </w:rPr>
-        <w:t>IMD</w:t>
-      </w:r>
-    </w:p>
-    <w:p>
-      <w:pPr>
-        <w:pStyle w:val="ListParagraph"/>
-        <w:numPr>
-          <w:ilvl w:val="1"/>
-          <w:numId w:val="2"/>
-        </w:numPr>
-        <w:rPr>
-          <w:lang w:val="en-US"/>
-        </w:rPr>
-      </w:pPr>
-      <w:r>
-        <w:rPr>
-          <w:lang w:val="en-US"/>
-        </w:rPr>
-        <w:t>Deciles</w:t>
-      </w:r>
-    </w:p>
-    <w:p>
-      <w:pPr>
-        <w:pStyle w:val="ListParagraph"/>
-        <w:numPr>
-          <w:ilvl w:val="2"/>
-          <w:numId w:val="2"/>
-        </w:numPr>
-        <w:rPr>
-          <w:lang w:val="en-US"/>
-        </w:rPr>
-      </w:pPr>
-      <w:r>
-        <w:rPr>
-          <w:lang w:val="en-US"/>
-        </w:rPr>
-        <w:t>1 = least deprived, 10 = most deprived</w:t>
-      </w:r>
-    </w:p>
-    <w:p>
-      <w:pPr>
-        <w:pStyle w:val="ListParagraph"/>
-        <w:numPr>
-          <w:ilvl w:val="1"/>
-          <w:numId w:val="2"/>
-        </w:numPr>
-        <w:rPr>
-          <w:lang w:val="en-US"/>
-        </w:rPr>
-      </w:pPr>
-      <w:r>
-        <w:rPr>
-          <w:lang w:val="en-US"/>
-        </w:rPr>
-        <w:t>Quintiles</w:t>
-      </w:r>
-    </w:p>
-    <w:p>
-      <w:pPr>
-        <w:pStyle w:val="ListParagraph"/>
-        <w:numPr>
-          <w:ilvl w:val="2"/>
-          <w:numId w:val="2"/>
-        </w:numPr>
-        <w:rPr>
-          <w:lang w:val="en-US"/>
-        </w:rPr>
-      </w:pPr>
-      <w:r>
-        <w:rPr>
-          <w:lang w:val="en-US"/>
-        </w:rPr>
-        <w:lastRenderedPageBreak/>
-        <w:t>1 =</w:t>
-      </w:r>
-      <w:r>
-        <w:rPr>
-          <w:lang w:val="en-US"/>
-        </w:rPr>
-        <w:t xml:space="preserve"> least deprived (deciles 1 and 2), 5 = most deprived (deciles 9 and 10)</w:t>
-      </w:r>
-    </w:p>
-    <w:p>
-      <w:pPr>
-        <w:pStyle w:val="ListParagraph"/>
-        <w:numPr>
-          <w:ilvl w:val="1"/>
-          <w:numId w:val="2"/>
-        </w:numPr>
-        <w:rPr>
-          <w:lang w:val="en-US"/>
-        </w:rPr>
-      </w:pPr>
-      <w:hyperlink r:id="rId15" w:history="1">
-        <w:r>
-          <w:rPr>
-            <w:rStyle w:val="Hyperlink"/>
-            <w:lang w:val="en-US"/>
-          </w:rPr>
-          <w:t>https://www.tandfonline.com/doi/full/10.2147/OPTH.S73272</w:t>
-        </w:r>
-      </w:hyperlink>
-      <w:r>
-        <w:rPr>
-          <w:lang w:val="en-US"/>
-        </w:rPr>
-        <w:t xml:space="preserve"> </w:t>
-      </w:r>
-    </w:p>
-    <w:p>
-      <w:pPr>
-        <w:pStyle w:val="ListParagraph"/>
-        <w:numPr>
-          <w:ilvl w:val="2"/>
-          <w:numId w:val="2"/>
-        </w:numPr>
-        <w:rPr>
-          <w:lang w:val="en-US"/>
-        </w:rPr>
-      </w:pPr>
-      <w:r>
-        <w:rPr>
-          <w:lang w:val="en-US"/>
-        </w:rPr>
-        <w:t>Deprivation can be a risk factor for late presentation of proliferative diabetic retinopathy</w:t>
-      </w:r>
-    </w:p>
-    <w:p>
-      <w:pPr>
-        <w:pStyle w:val="ListParagraph"/>
-        <w:numPr>
-          <w:ilvl w:val="2"/>
-          <w:numId w:val="2"/>
-        </w:numPr>
-        <w:rPr>
-          <w:lang w:val="en-US"/>
-        </w:rPr>
-      </w:pPr>
-      <w:r>
-        <w:rPr>
-          <w:lang w:val="en-US"/>
-        </w:rPr>
-        <w:t xml:space="preserve">T2 is also more prevalent overall in </w:t>
-      </w:r>
-    </w:p>
-    <w:p>
-      <w:pPr>
-        <w:pStyle w:val="ListParagraph"/>
-        <w:numPr>
-          <w:ilvl w:val="2"/>
-          <w:numId w:val="2"/>
-        </w:numPr>
-        <w:rPr>
-          <w:lang w:val="en-US"/>
-        </w:rPr>
-      </w:pPr>
-      <w:r>
-        <w:rPr>
-          <w:lang w:val="en-US"/>
-        </w:rPr>
-        <w:t xml:space="preserve">This paper also found that </w:t>
-      </w:r>
-      <w:r>
-        <w:rPr>
-          <w:lang w:val="en-US"/>
-        </w:rPr>
-        <w:t xml:space="preserve">South Asian ethnicity was a risk factor for proliferative </w:t>
-      </w:r>
-      <w:r>
-        <w:rPr>
-          <w:lang w:val="en-US"/>
-        </w:rPr>
-        <w:t>retinopathy, but wasn’t significant after controlling for HbA1c</w:t>
-      </w:r>
-    </w:p>
-    <w:p>
-      <w:pPr>
-        <w:pStyle w:val="ListParagraph"/>
-        <w:numPr>
-          <w:ilvl w:val="1"/>
-          <w:numId w:val="2"/>
-        </w:numPr>
-        <w:rPr>
-          <w:lang w:val="en-US"/>
-        </w:rPr>
-      </w:pPr>
-      <w:hyperlink r:id="rId16" w:history="1">
-        <w:r>
-          <w:rPr>
-            <w:rStyle w:val="Hyperlink"/>
-            <w:lang w:val="en-US"/>
-          </w:rPr>
-          <w:t>https://diabetesjournals.org/care/article/31/11/2131/26810/Screening-Uptake-in-a-Well-Established-Diabetic</w:t>
-        </w:r>
-      </w:hyperlink>
-      <w:r>
-        <w:rPr>
-          <w:lang w:val="en-US"/>
-        </w:rPr>
-        <w:t xml:space="preserve"> </w:t>
-      </w:r>
-    </w:p>
-    <w:p>
-      <w:pPr>
-        <w:pStyle w:val="ListParagraph"/>
-        <w:numPr>
-          <w:ilvl w:val="2"/>
-          <w:numId w:val="2"/>
-        </w:numPr>
-        <w:rPr>
-          <w:lang w:val="en-US"/>
-        </w:rPr>
-      </w:pPr>
-      <w:r>
-        <w:rPr>
-          <w:lang w:val="en-US"/>
-        </w:rPr>
-        <w:t>Again possibly caused by screening uptake disparities – higher deprivation is associated with poorer attendance at retinal screening</w:t>
-      </w:r>
-    </w:p>
-    <w:p>
-      <w:pPr>
-        <w:pStyle w:val="ListParagraph"/>
-        <w:numPr>
-          <w:ilvl w:val="0"/>
-          <w:numId w:val="2"/>
-        </w:numPr>
-        <w:rPr>
-          <w:lang w:val="en-US"/>
-        </w:rPr>
-      </w:pPr>
-      <w:r>
-        <w:rPr>
-          <w:lang w:val="en-US"/>
-        </w:rPr>
-        <w:t>Baseline HbA1C</w:t>
-      </w:r>
-    </w:p>
-    <w:p>
-      <w:pPr>
-        <w:pStyle w:val="ListParagraph"/>
-        <w:numPr>
-          <w:ilvl w:val="1"/>
-          <w:numId w:val="2"/>
-        </w:numPr>
-        <w:rPr>
-          <w:lang w:val="en-US"/>
-        </w:rPr>
-      </w:pPr>
-      <w:r>
-        <w:rPr>
-          <w:lang w:val="en-US"/>
-        </w:rPr>
-        <w:t>mmol/mol</w:t>
-      </w:r>
-    </w:p>
-    <w:p>
-      <w:pPr>
-        <w:pStyle w:val="ListParagraph"/>
-        <w:numPr>
-          <w:ilvl w:val="1"/>
-          <w:numId w:val="2"/>
-        </w:numPr>
-        <w:rPr>
-          <w:lang w:val="en-US"/>
-        </w:rPr>
-      </w:pPr>
-      <w:r>
-        <w:rPr>
-          <w:lang w:val="en-US"/>
-        </w:rPr>
-        <w:t xml:space="preserve">average blood glucose over the past 90 days </w:t>
-      </w:r>
-    </w:p>
-    <w:p>
-      <w:pPr>
-        <w:pStyle w:val="ListParagraph"/>
-        <w:numPr>
-          <w:ilvl w:val="1"/>
-          <w:numId w:val="2"/>
-        </w:numPr>
-        <w:rPr>
-          <w:lang w:val="en-US"/>
-        </w:rPr>
-      </w:pPr>
-      <w:r>
-        <w:rPr>
-          <w:lang w:val="en-US"/>
-        </w:rPr>
-        <w:t xml:space="preserve">HbA1c </w:t>
-      </w:r>
-      <w:r>
-        <w:rPr>
-          <w:lang w:val="en-US"/>
-        </w:rPr>
-        <w:t>over 48mmol/mol is diagnostic of T2</w:t>
-      </w:r>
-    </w:p>
-    <w:p>
-      <w:pPr>
-        <w:pStyle w:val="ListParagraph"/>
-        <w:numPr>
-          <w:ilvl w:val="1"/>
-          <w:numId w:val="2"/>
-        </w:numPr>
-        <w:rPr>
-          <w:lang w:val="en-US"/>
-        </w:rPr>
-      </w:pPr>
-      <w:hyperlink r:id="rId17" w:history="1">
-        <w:r>
-          <w:rPr>
-            <w:rStyle w:val="Hyperlink"/>
-            <w:lang w:val="en-US"/>
-          </w:rPr>
-          <w:t>https://link.springer.com/article/10.1007/s40200-022-00986-5</w:t>
-        </w:r>
-      </w:hyperlink>
-      <w:r>
-        <w:rPr>
-          <w:lang w:val="en-US"/>
-        </w:rPr>
-        <w:t xml:space="preserve"> </w:t>
-      </w:r>
-    </w:p>
-    <w:p>
-      <w:pPr>
-        <w:pStyle w:val="ListParagraph"/>
-        <w:numPr>
-          <w:ilvl w:val="1"/>
-          <w:numId w:val="2"/>
-        </w:numPr>
-        <w:rPr>
-          <w:lang w:val="en-US"/>
-        </w:rPr>
-      </w:pPr>
-      <w:hyperlink r:id="rId18" w:history="1">
-        <w:r>
-          <w:rPr>
-            <w:rStyle w:val="Hyperlink"/>
-            <w:lang w:val="en-US"/>
-          </w:rPr>
-          <w:t>https://d1wqtxts1xzle7.cloudfront.net/100096241/14149-libre.pdf?1679340900=&amp;response-content-disposition=inline%3B+filename%3DAssociation_of_HbA1c_levels_with_diabeti.pdf&amp;Expires=1756898097&amp;Signature=d7Nnu0KdgfEKbfupTlAMzOUeWwd7Tyrzrx~ko7KVZh17h0nWw5kPb4wrz0hlek0nhGiv1VnwuVXeWeaFehG6mddBJsZ9ay01F-5Vejff3~S9~qSMwnrFx4qj0ZC23EHHdMWBkxOxSOJwGTI6B5xH3tjQ2hwxe4IWIq3BJ7-~xtoLcbgPvGR5ziabAMfWMrzlt5EWPCxOn8RSWv750WjDnkcGjGj1CsQx9cjZYtQM5g0AdfuP-q7Qml6P~VcmCy5BVUpO7Daf~ugA0Gvzmn~F1tvGVB-TAkQEQMPKPi8rTkbOeoBw8krmIascms0WeF7YoikXjMU9BDY5lF0oeKdbEg__&amp;Key-Pair-Id=APKAJLOHF5GGSLRBV4ZA</w:t>
-        </w:r>
-      </w:hyperlink>
-      <w:r>
-        <w:rPr>
-          <w:lang w:val="en-US"/>
-        </w:rPr>
-        <w:t xml:space="preserve"> </w:t>
-      </w:r>
-    </w:p>
-    <w:p>
-      <w:pPr>
-        <w:pStyle w:val="ListParagraph"/>
-        <w:numPr>
-          <w:ilvl w:val="2"/>
-          <w:numId w:val="2"/>
-        </w:numPr>
-        <w:rPr>
-          <w:lang w:val="en-US"/>
-        </w:rPr>
-      </w:pPr>
-      <w:r>
-        <w:rPr>
-          <w:lang w:val="en-US"/>
-        </w:rPr>
-        <w:t>Poorly controlled HbA1c is associated with DR – higher levels of HbA1c are linked to DR</w:t>
-      </w:r>
-    </w:p>
-    <w:p>
-      <w:pPr>
-        <w:pStyle w:val="ListParagraph"/>
-        <w:numPr>
-          <w:ilvl w:val="0"/>
-          <w:numId w:val="2"/>
-        </w:numPr>
-        <w:rPr>
-          <w:lang w:val="en-US"/>
-        </w:rPr>
-      </w:pPr>
-      <w:r>
-        <w:rPr>
-          <w:lang w:val="en-US"/>
-        </w:rPr>
-        <w:t>Baseline BMI</w:t>
-      </w:r>
-    </w:p>
-    <w:p>
-      <w:pPr>
-        <w:pStyle w:val="ListParagraph"/>
-        <w:numPr>
-          <w:ilvl w:val="1"/>
-          <w:numId w:val="2"/>
-        </w:numPr>
-        <w:rPr>
-          <w:lang w:val="en-US"/>
-        </w:rPr>
-      </w:pPr>
-      <w:r>
-        <w:rPr>
-          <w:lang w:val="en-US"/>
-        </w:rPr>
-        <w:t>kg/m</w:t>
-      </w:r>
-      <w:r>
-        <w:rPr>
-          <w:vertAlign w:val="superscript"/>
-          <w:lang w:val="en-US"/>
-        </w:rPr>
-        <w:t>2</w:t>
-      </w:r>
-    </w:p>
-    <w:p>
-      <w:pPr>
-        <w:pStyle w:val="ListParagraph"/>
-        <w:numPr>
-          <w:ilvl w:val="1"/>
-          <w:numId w:val="2"/>
-        </w:numPr>
-        <w:rPr>
-          <w:lang w:val="en-US"/>
-        </w:rPr>
-      </w:pPr>
-      <w:r>
-        <w:rPr>
-          <w:lang w:val="en-US"/>
-        </w:rPr>
-        <w:t>A function of height and weight</w:t>
-      </w:r>
-    </w:p>
-    <w:p>
-      <w:pPr>
-        <w:pStyle w:val="ListParagraph"/>
-        <w:numPr>
-          <w:ilvl w:val="1"/>
-          <w:numId w:val="2"/>
-        </w:numPr>
-        <w:rPr>
-          <w:lang w:val="en-US"/>
-        </w:rPr>
-      </w:pPr>
-      <w:r>
-        <w:rPr>
-          <w:lang w:val="en-US"/>
-        </w:rPr>
-        <w:t xml:space="preserve">Higher BMI </w:t>
-      </w:r>
-      <w:r>
-        <w:rPr>
-          <w:lang w:val="en-US"/>
-        </w:rPr>
-        <w:t>is a strong risk factor for T2</w:t>
-      </w:r>
-    </w:p>
-    <w:p>
-      <w:pPr>
-        <w:pStyle w:val="ListParagraph"/>
-        <w:numPr>
-          <w:ilvl w:val="1"/>
-          <w:numId w:val="2"/>
-        </w:numPr>
-        <w:rPr>
-          <w:lang w:val="en-US"/>
-        </w:rPr>
-      </w:pPr>
-      <w:hyperlink r:id="rId19" w:history="1">
-        <w:r>
-          <w:rPr>
-            <w:rStyle w:val="Hyperlink"/>
-            <w:lang w:val="en-US"/>
-          </w:rPr>
-          <w:t>https://ec.bioscientifica.com/view/journals/ec/10/7/EC-21-0172.xml</w:t>
-        </w:r>
-      </w:hyperlink>
-      <w:r>
-        <w:rPr>
-          <w:lang w:val="en-US"/>
-        </w:rPr>
-        <w:t xml:space="preserve"> </w:t>
-      </w:r>
-    </w:p>
-    <w:p>
-      <w:pPr>
-        <w:pStyle w:val="ListParagraph"/>
-        <w:numPr>
-          <w:ilvl w:val="2"/>
-          <w:numId w:val="2"/>
-        </w:numPr>
-        <w:rPr>
-          <w:lang w:val="en-US"/>
-        </w:rPr>
-      </w:pPr>
-      <w:r>
-        <w:rPr>
-          <w:lang w:val="en-US"/>
-        </w:rPr>
-        <w:t>Generally increased BMI/obesity is associated with increased prevalence of DR</w:t>
-      </w:r>
-    </w:p>
-    <w:p>
-      <w:pPr>
-        <w:pStyle w:val="ListParagraph"/>
-        <w:numPr>
-          <w:ilvl w:val="1"/>
-          <w:numId w:val="2"/>
-        </w:numPr>
-        <w:rPr>
-          <w:lang w:val="en-US"/>
-        </w:rPr>
-      </w:pPr>
-      <w:hyperlink r:id="rId20" w:history="1">
-        <w:r>
-          <w:rPr>
-            <w:rStyle w:val="Hyperlink"/>
-            <w:lang w:val="en-US"/>
-          </w:rPr>
-          <w:t>https://link.springer.com/article/10.1007/s40200-018-0339-5</w:t>
-        </w:r>
-      </w:hyperlink>
-      <w:r>
-        <w:rPr>
-          <w:lang w:val="en-US"/>
-        </w:rPr>
-        <w:t xml:space="preserve"> </w:t>
-      </w:r>
-    </w:p>
-    <w:p>
-      <w:pPr>
-        <w:pStyle w:val="ListParagraph"/>
-        <w:numPr>
-          <w:ilvl w:val="2"/>
-          <w:numId w:val="2"/>
-        </w:numPr>
-        <w:rPr>
-          <w:lang w:val="en-US"/>
-        </w:rPr>
-      </w:pPr>
-      <w:r>
-        <w:rPr>
-          <w:lang w:val="en-US"/>
-        </w:rPr>
-        <w:t>Although there is a slight debate over this, such as one paper finding an inverse relationship</w:t>
-      </w:r>
-    </w:p>
-    <w:p>
-      <w:pPr>
-        <w:pStyle w:val="ListParagraph"/>
-        <w:numPr>
-          <w:ilvl w:val="1"/>
-          <w:numId w:val="2"/>
-        </w:numPr>
-        <w:rPr>
-          <w:lang w:val="en-US"/>
-        </w:rPr>
-      </w:pPr>
-      <w:hyperlink r:id="rId21" w:history="1">
-        <w:r>
-          <w:rPr>
-            <w:rStyle w:val="Hyperlink"/>
-            <w:lang w:val="en-US"/>
-          </w:rPr>
-          <w:t>https://www.frontiersin.org/journals/endocrinology/articles/10.3389/fendo.2023.1108731/full</w:t>
-        </w:r>
-      </w:hyperlink>
-      <w:r>
-        <w:rPr>
-          <w:lang w:val="en-US"/>
-        </w:rPr>
-        <w:t xml:space="preserve"> </w:t>
-      </w:r>
-    </w:p>
-    <w:p>
-      <w:pPr>
-        <w:pStyle w:val="ListParagraph"/>
-        <w:numPr>
-          <w:ilvl w:val="2"/>
-          <w:numId w:val="2"/>
-        </w:numPr>
-        <w:rPr>
-          <w:lang w:val="en-US"/>
-        </w:rPr>
-      </w:pPr>
-      <w:r>
-        <w:rPr>
-          <w:lang w:val="en-US"/>
-        </w:rPr>
-        <w:t>However Mendelian randomization has found genetically predicted BMI is associated with an increased risk of DR</w:t>
-      </w:r>
-    </w:p>
-    <w:p>
-      <w:pPr>
-        <w:pStyle w:val="ListParagraph"/>
-        <w:numPr>
-          <w:ilvl w:val="0"/>
-          <w:numId w:val="2"/>
-        </w:numPr>
-        <w:rPr>
-          <w:lang w:val="en-US"/>
-        </w:rPr>
-      </w:pPr>
-      <w:r>
-        <w:rPr>
-          <w:lang w:val="en-US"/>
-        </w:rPr>
-        <w:t>Baseline EGFR</w:t>
-      </w:r>
-    </w:p>
-    <w:p>
-      <w:pPr>
-        <w:pStyle w:val="ListParagraph"/>
-        <w:numPr>
-          <w:ilvl w:val="1"/>
-          <w:numId w:val="2"/>
-        </w:numPr>
-        <w:rPr>
-          <w:lang w:val="en-US"/>
-        </w:rPr>
-      </w:pPr>
-      <w:r>
-        <w:rPr>
-          <w:lang w:val="en-US"/>
-        </w:rPr>
-        <w:t>ml/min/1.73m</w:t>
-      </w:r>
-      <w:r>
-        <w:rPr>
-          <w:vertAlign w:val="superscript"/>
-          <w:lang w:val="en-US"/>
-        </w:rPr>
-        <w:t>2</w:t>
-      </w:r>
-    </w:p>
-    <w:p>
-      <w:pPr>
-        <w:pStyle w:val="ListParagraph"/>
-        <w:numPr>
-          <w:ilvl w:val="1"/>
-          <w:numId w:val="2"/>
-        </w:numPr>
-        <w:rPr>
-          <w:lang w:val="en-US"/>
-        </w:rPr>
-      </w:pPr>
-      <w:r>
-        <w:rPr>
-          <w:lang w:val="en-US"/>
-        </w:rPr>
-        <w:t>Estimated Glomerular Filtration Rate – kidney function</w:t>
-      </w:r>
-    </w:p>
-    <w:p>
-      <w:pPr>
-        <w:pStyle w:val="ListParagraph"/>
-        <w:numPr>
-          <w:ilvl w:val="1"/>
-          <w:numId w:val="2"/>
-        </w:numPr>
-        <w:rPr>
-          <w:lang w:val="en-US"/>
-        </w:rPr>
-      </w:pPr>
-      <w:r>
-        <w:rPr>
-          <w:lang w:val="en-US"/>
-        </w:rPr>
-        <w:lastRenderedPageBreak/>
-        <w:t>Higher than 90ml/min/1.73m</w:t>
-      </w:r>
-      <w:r>
-        <w:rPr>
-          <w:vertAlign w:val="superscript"/>
-          <w:lang w:val="en-US"/>
-        </w:rPr>
-        <w:t>2</w:t>
-      </w:r>
-      <w:r>
-        <w:rPr>
-          <w:lang w:val="en-US"/>
-        </w:rPr>
-        <w:t xml:space="preserve"> is generally good</w:t>
-      </w:r>
-    </w:p>
-    <w:p>
-      <w:pPr>
-        <w:pStyle w:val="ListParagraph"/>
-        <w:numPr>
-          <w:ilvl w:val="1"/>
-          <w:numId w:val="2"/>
-        </w:numPr>
-        <w:rPr>
-          <w:lang w:val="en-US"/>
-        </w:rPr>
-      </w:pPr>
-      <w:r>
-        <w:rPr>
-          <w:lang w:val="en-US"/>
-        </w:rPr>
-        <w:t>Lower numbers are bad, and are sometimes associated with diabetes</w:t>
-      </w:r>
-    </w:p>
-    <w:p>
-      <w:pPr>
-        <w:pStyle w:val="ListParagraph"/>
-        <w:numPr>
-          <w:ilvl w:val="1"/>
-          <w:numId w:val="2"/>
-        </w:numPr>
-        <w:rPr>
-          <w:lang w:val="en-US"/>
-        </w:rPr>
-      </w:pPr>
-      <w:hyperlink r:id="rId22" w:history="1">
-        <w:r>
-          <w:rPr>
-            <w:rStyle w:val="Hyperlink"/>
-            <w:lang w:val="en-US"/>
-          </w:rPr>
-          <w:t>https://link.springer.com/article/10.1007/s11255-025-04547-6</w:t>
-        </w:r>
-      </w:hyperlink>
-      <w:r>
-        <w:rPr>
-          <w:lang w:val="en-US"/>
-        </w:rPr>
-        <w:t xml:space="preserve"> </w:t>
-      </w:r>
-    </w:p>
-    <w:p>
-      <w:pPr>
-        <w:pStyle w:val="ListParagraph"/>
-        <w:numPr>
-          <w:ilvl w:val="2"/>
-          <w:numId w:val="2"/>
-        </w:numPr>
-        <w:rPr>
-          <w:lang w:val="en-US"/>
-        </w:rPr>
-      </w:pPr>
-      <w:r>
-        <w:rPr>
-          <w:lang w:val="en-US"/>
-        </w:rPr>
-        <w:t xml:space="preserve">Systematic review and meta analysis found a significant association between reduced eGFR and </w:t>
-      </w:r>
-      <w:r>
-        <w:rPr>
-          <w:lang w:val="en-US"/>
-        </w:rPr>
-        <w:t>DR</w:t>
-      </w:r>
-    </w:p>
-    <w:p>
-      <w:pPr>
-        <w:pStyle w:val="ListParagraph"/>
-        <w:numPr>
-          <w:ilvl w:val="3"/>
-          <w:numId w:val="2"/>
-        </w:numPr>
-        <w:rPr>
-          <w:lang w:val="en-US"/>
-        </w:rPr>
-      </w:pPr>
-      <w:r>
-        <w:rPr>
-          <w:lang w:val="en-US"/>
-        </w:rPr>
-        <w:t>Seems to be a relatively robust finding</w:t>
-      </w:r>
-    </w:p>
-    <w:p>
-      <w:pPr>
-        <w:pStyle w:val="ListParagraph"/>
-        <w:numPr>
-          <w:ilvl w:val="0"/>
-          <w:numId w:val="2"/>
-        </w:numPr>
-        <w:rPr>
-          <w:lang w:val="en-US"/>
-        </w:rPr>
-      </w:pPr>
-      <w:r>
-        <w:rPr>
-          <w:lang w:val="en-US"/>
-        </w:rPr>
-        <w:t>Baseline HDL</w:t>
-      </w:r>
-    </w:p>
-    <w:p>
-      <w:pPr>
-        <w:pStyle w:val="ListParagraph"/>
-        <w:numPr>
-          <w:ilvl w:val="1"/>
-          <w:numId w:val="2"/>
-        </w:numPr>
-        <w:rPr>
-          <w:lang w:val="en-US"/>
-        </w:rPr>
-      </w:pPr>
-      <w:r>
-        <w:rPr>
-          <w:lang w:val="en-US"/>
-        </w:rPr>
-        <w:t>mmol/L</w:t>
-      </w:r>
-    </w:p>
-    <w:p>
-      <w:pPr>
-        <w:pStyle w:val="ListParagraph"/>
-        <w:numPr>
-          <w:ilvl w:val="1"/>
-          <w:numId w:val="2"/>
-        </w:numPr>
-        <w:rPr>
-          <w:lang w:val="en-US"/>
-        </w:rPr>
-      </w:pPr>
-      <w:r>
-        <w:rPr>
-          <w:lang w:val="en-US"/>
-        </w:rPr>
-        <w:t>high density lipoproteins – “good” cholesterol</w:t>
-      </w:r>
-    </w:p>
-    <w:p>
-      <w:pPr>
-        <w:pStyle w:val="ListParagraph"/>
-        <w:numPr>
-          <w:ilvl w:val="1"/>
-          <w:numId w:val="2"/>
-        </w:numPr>
-        <w:rPr>
-          <w:lang w:val="en-US"/>
-        </w:rPr>
-      </w:pPr>
-      <w:r>
-        <w:rPr>
-          <w:lang w:val="en-US"/>
-        </w:rPr>
-        <w:t>Low levels of HDL cholesterol are consistently associated with increased risk of T2</w:t>
-      </w:r>
-    </w:p>
-    <w:p>
-      <w:pPr>
-        <w:pStyle w:val="ListParagraph"/>
-        <w:numPr>
-          <w:ilvl w:val="1"/>
-          <w:numId w:val="2"/>
-        </w:numPr>
-        <w:rPr>
-          <w:lang w:val="en-US"/>
-        </w:rPr>
-      </w:pPr>
-      <w:hyperlink r:id="rId23" w:history="1">
-        <w:r>
-          <w:rPr>
-            <w:rStyle w:val="Hyperlink"/>
-            <w:lang w:val="en-US"/>
-          </w:rPr>
-          <w:t>https://www.sciencedirect.com/science/article/pii/S0168822719301482</w:t>
-        </w:r>
-      </w:hyperlink>
-      <w:r>
-        <w:rPr>
-          <w:lang w:val="en-US"/>
-        </w:rPr>
-        <w:t xml:space="preserve"> </w:t>
-      </w:r>
-    </w:p>
-    <w:p>
-      <w:pPr>
-        <w:pStyle w:val="ListParagraph"/>
-        <w:numPr>
-          <w:ilvl w:val="2"/>
-          <w:numId w:val="2"/>
-        </w:numPr>
-        <w:rPr>
-          <w:lang w:val="en-US"/>
-        </w:rPr>
-      </w:pPr>
-      <w:r>
-        <w:rPr>
-          <w:lang w:val="en-US"/>
-        </w:rPr>
-        <w:t>One novel study found a</w:t>
-      </w:r>
-      <w:r>
-        <w:rPr>
-          <w:lang w:val="en-US"/>
-        </w:rPr>
-        <w:t xml:space="preserve"> relations</w:t>
-      </w:r>
-      <w:r>
-        <w:rPr>
-          <w:lang w:val="en-US"/>
-        </w:rPr>
-        <w:t xml:space="preserve">hip between </w:t>
-      </w:r>
-      <w:r>
-        <w:rPr>
-          <w:i/>
-          <w:iCs/>
-          <w:lang w:val="en-US"/>
-        </w:rPr>
-        <w:t xml:space="preserve">high </w:t>
-      </w:r>
-      <w:r>
-        <w:rPr>
-          <w:lang w:val="en-US"/>
-        </w:rPr>
-        <w:t>HDL and DR</w:t>
-      </w:r>
-    </w:p>
-    <w:p>
-      <w:pPr>
-        <w:pStyle w:val="ListParagraph"/>
-        <w:numPr>
-          <w:ilvl w:val="2"/>
-          <w:numId w:val="2"/>
-        </w:numPr>
-        <w:rPr>
-          <w:lang w:val="en-US"/>
-        </w:rPr>
-      </w:pPr>
-      <w:r>
-        <w:rPr>
-          <w:lang w:val="en-US"/>
-        </w:rPr>
-        <w:t xml:space="preserve">Previously most studies show a relationship between </w:t>
-      </w:r>
-      <w:r>
-        <w:rPr>
-          <w:lang w:val="en-US"/>
-        </w:rPr>
-        <w:t>low HDL and DR</w:t>
-      </w:r>
-    </w:p>
-    <w:p>
-      <w:pPr>
-        <w:pStyle w:val="ListParagraph"/>
-        <w:numPr>
-          <w:ilvl w:val="1"/>
-          <w:numId w:val="2"/>
-        </w:numPr>
-        <w:rPr>
-          <w:lang w:val="en-US"/>
-        </w:rPr>
-      </w:pPr>
-      <w:hyperlink r:id="rId24" w:history="1">
-        <w:r>
-          <w:rPr>
-            <w:rStyle w:val="Hyperlink"/>
-            <w:lang w:val="en-US"/>
-          </w:rPr>
-          <w:t>https://link.springer.com/article/10.1186/s12902-024-01599-0</w:t>
-        </w:r>
-      </w:hyperlink>
-      <w:r>
-        <w:rPr>
-          <w:lang w:val="en-US"/>
-        </w:rPr>
-        <w:t xml:space="preserve"> </w:t>
-      </w:r>
-    </w:p>
-    <w:p>
-      <w:pPr>
-        <w:pStyle w:val="ListParagraph"/>
-        <w:numPr>
-          <w:ilvl w:val="2"/>
-          <w:numId w:val="2"/>
-        </w:numPr>
-        <w:rPr>
-          <w:lang w:val="en-US"/>
-        </w:rPr>
-      </w:pPr>
-      <w:r>
-        <w:rPr>
-          <w:lang w:val="en-US"/>
-        </w:rPr>
-        <w:t xml:space="preserve">Also another study found an inverted U shape relationship </w:t>
-      </w:r>
-    </w:p>
-    <w:p>
-      <w:pPr>
-        <w:pStyle w:val="ListParagraph"/>
-        <w:numPr>
-          <w:ilvl w:val="1"/>
-          <w:numId w:val="2"/>
-        </w:numPr>
-        <w:rPr>
-          <w:lang w:val="en-US"/>
-        </w:rPr>
-      </w:pPr>
-      <w:hyperlink r:id="rId25" w:history="1">
-        <w:r>
-          <w:rPr>
-            <w:rStyle w:val="Hyperlink"/>
-            <w:lang w:val="en-US"/>
-          </w:rPr>
-          <w:t>https://diabetesjournals.org/care/article/35/11/2201/30665/Low-HDL-Cholesterol-and-the-Risk-of-Diabetic</w:t>
-        </w:r>
-      </w:hyperlink>
-      <w:r>
-        <w:rPr>
-          <w:lang w:val="en-US"/>
-        </w:rPr>
-        <w:t xml:space="preserve"> </w:t>
-      </w:r>
-    </w:p>
-    <w:p>
-      <w:pPr>
-        <w:pStyle w:val="ListParagraph"/>
-        <w:numPr>
-          <w:ilvl w:val="2"/>
-          <w:numId w:val="2"/>
-        </w:numPr>
-        <w:rPr>
-          <w:lang w:val="en-US"/>
-        </w:rPr>
-      </w:pPr>
-      <w:r>
-        <w:rPr>
-          <w:lang w:val="en-US"/>
-        </w:rPr>
-        <w:t xml:space="preserve">And another </w:t>
-      </w:r>
-      <w:r>
-        <w:rPr>
-          <w:lang w:val="en-US"/>
-        </w:rPr>
-        <w:t xml:space="preserve">found that HDL was not an independent </w:t>
-      </w:r>
-      <w:r>
-        <w:rPr>
-          <w:lang w:val="en-US"/>
-        </w:rPr>
-        <w:t>risk factor for retinal microvascular disease</w:t>
-      </w:r>
-    </w:p>
-    <w:p>
-      <w:pPr>
-        <w:pStyle w:val="ListParagraph"/>
-        <w:numPr>
-          <w:ilvl w:val="1"/>
-          <w:numId w:val="2"/>
-        </w:numPr>
-        <w:rPr>
-          <w:lang w:val="en-US"/>
-        </w:rPr>
-      </w:pPr>
-      <w:r>
-        <w:rPr>
-          <w:lang w:val="en-US"/>
-        </w:rPr>
-        <w:t xml:space="preserve">Basically the relationship is </w:t>
-      </w:r>
-      <w:r>
-        <w:rPr>
-          <w:lang w:val="en-US"/>
-        </w:rPr>
-        <w:t>somewhat unclear</w:t>
-      </w:r>
-    </w:p>
-    <w:p>
-      <w:pPr>
-        <w:pStyle w:val="ListParagraph"/>
-        <w:numPr>
-          <w:ilvl w:val="0"/>
-          <w:numId w:val="2"/>
-        </w:numPr>
-        <w:rPr>
-          <w:lang w:val="en-US"/>
-        </w:rPr>
-      </w:pPr>
-      <w:r>
-        <w:rPr>
-          <w:lang w:val="en-US"/>
-        </w:rPr>
-        <w:t xml:space="preserve">Baseline ALT </w:t>
-      </w:r>
-    </w:p>
-    <w:p>
-      <w:pPr>
-        <w:pStyle w:val="ListParagraph"/>
-        <w:numPr>
-          <w:ilvl w:val="1"/>
-          <w:numId w:val="2"/>
-        </w:numPr>
-        <w:rPr>
-          <w:lang w:val="en-US"/>
-        </w:rPr>
-      </w:pPr>
-      <w:r>
-        <w:rPr>
-          <w:lang w:val="en-US"/>
-        </w:rPr>
-        <w:t>U/L</w:t>
-      </w:r>
-    </w:p>
-    <w:p>
-      <w:pPr>
-        <w:pStyle w:val="ListParagraph"/>
-        <w:numPr>
-          <w:ilvl w:val="1"/>
-          <w:numId w:val="2"/>
-        </w:numPr>
-        <w:rPr>
-          <w:lang w:val="en-US"/>
-        </w:rPr>
-      </w:pPr>
-      <w:r>
-        <w:rPr>
-          <w:lang w:val="en-US"/>
-        </w:rPr>
-        <w:t>Alanine aminotransferase – enzyme in the liver</w:t>
-      </w:r>
-    </w:p>
-    <w:p>
-      <w:pPr>
-        <w:pStyle w:val="ListParagraph"/>
-        <w:numPr>
-          <w:ilvl w:val="1"/>
-          <w:numId w:val="2"/>
-        </w:numPr>
-        <w:rPr>
-          <w:lang w:val="en-US"/>
-        </w:rPr>
-      </w:pPr>
-      <w:r>
-        <w:rPr>
-          <w:lang w:val="en-US"/>
-        </w:rPr>
-        <w:t>Increased levels can indicate liver cell damage</w:t>
-      </w:r>
-    </w:p>
-    <w:p>
-      <w:pPr>
-        <w:pStyle w:val="ListParagraph"/>
-        <w:numPr>
-          <w:ilvl w:val="1"/>
-          <w:numId w:val="2"/>
-        </w:numPr>
-        <w:rPr>
-          <w:lang w:val="en-US"/>
-        </w:rPr>
-      </w:pPr>
-      <w:r>
-        <w:rPr>
-          <w:lang w:val="en-US"/>
-        </w:rPr>
-        <w:t>Data indicates moderate associations between AL</w:t>
-      </w:r>
-      <w:r>
-        <w:rPr>
-          <w:lang w:val="en-US"/>
-        </w:rPr>
-        <w:t>T and risk of T2</w:t>
-      </w:r>
-    </w:p>
-    <w:p>
-      <w:pPr>
-        <w:pStyle w:val="ListParagraph"/>
-        <w:numPr>
-          <w:ilvl w:val="1"/>
-          <w:numId w:val="2"/>
-        </w:numPr>
-        <w:rPr>
-          <w:lang w:val="en-US"/>
-        </w:rPr>
-      </w:pPr>
-      <w:hyperlink r:id="rId26" w:history="1">
-        <w:r>
-          <w:rPr>
-            <w:rStyle w:val="Hyperlink"/>
-            <w:lang w:val="en-US"/>
-          </w:rPr>
-          <w:t>https://www.tandfonline.com/doi/full/10.2147/DMSO.S502129</w:t>
-        </w:r>
-      </w:hyperlink>
-      <w:r>
-        <w:rPr>
-          <w:lang w:val="en-US"/>
-        </w:rPr>
-        <w:t xml:space="preserve"> </w:t>
-      </w:r>
-    </w:p>
-    <w:p>
-      <w:pPr>
-        <w:pStyle w:val="ListParagraph"/>
-        <w:numPr>
-          <w:ilvl w:val="2"/>
-          <w:numId w:val="2"/>
-        </w:numPr>
-        <w:rPr>
-          <w:lang w:val="en-US"/>
-        </w:rPr>
-      </w:pPr>
-      <w:r>
-        <w:rPr>
-          <w:lang w:val="en-US"/>
-        </w:rPr>
-        <w:t xml:space="preserve">Has been found to not be an independent risk factor </w:t>
-      </w:r>
-      <w:r>
-        <w:rPr>
-          <w:lang w:val="en-US"/>
-        </w:rPr>
-        <w:t>for DR</w:t>
-      </w:r>
-    </w:p>
-    <w:p>
-      <w:pPr>
-        <w:pStyle w:val="ListParagraph"/>
-        <w:numPr>
-          <w:ilvl w:val="1"/>
-          <w:numId w:val="2"/>
-        </w:numPr>
-        <w:rPr>
-          <w:lang w:val="en-US"/>
-        </w:rPr>
-      </w:pPr>
-      <w:hyperlink r:id="rId27" w:history="1">
-        <w:r>
-          <w:rPr>
-            <w:rStyle w:val="Hyperlink"/>
-            <w:lang w:val="en-US"/>
-          </w:rPr>
-          <w:t>https://www.nature.com/articles/s41598-022-13164-7</w:t>
-        </w:r>
-      </w:hyperlink>
-      <w:r>
-        <w:rPr>
-          <w:lang w:val="en-US"/>
-        </w:rPr>
-        <w:t xml:space="preserve"> </w:t>
-      </w:r>
-    </w:p>
-    <w:p>
-      <w:pPr>
-        <w:pStyle w:val="ListParagraph"/>
-        <w:numPr>
-          <w:ilvl w:val="2"/>
-          <w:numId w:val="2"/>
-        </w:numPr>
-        <w:rPr>
-          <w:lang w:val="en-US"/>
-        </w:rPr>
-      </w:pPr>
-      <w:r>
-        <w:rPr>
-          <w:lang w:val="en-US"/>
-        </w:rPr>
-        <w:t>Some studies have found an association between abnormal renal and liver function and diabetic retinopathy</w:t>
-      </w:r>
-    </w:p>
-    <w:p>
-      <w:pPr>
-        <w:pStyle w:val="ListParagraph"/>
-        <w:numPr>
-          <w:ilvl w:val="1"/>
-          <w:numId w:val="2"/>
-        </w:numPr>
-        <w:rPr>
-          <w:lang w:val="en-US"/>
-        </w:rPr>
-      </w:pPr>
-      <w:hyperlink r:id="rId28" w:history="1">
-        <w:r>
-          <w:rPr>
-            <w:rStyle w:val="Hyperlink"/>
-            <w:lang w:val="en-US"/>
-          </w:rPr>
-          <w:t>https://onlinelibrary.wiley.com/doi/full/10.1111/jdi.13489</w:t>
-        </w:r>
-      </w:hyperlink>
-      <w:r>
-        <w:rPr>
-          <w:lang w:val="en-US"/>
-        </w:rPr>
-        <w:t xml:space="preserve"> </w:t>
-      </w:r>
-    </w:p>
-    <w:p>
-      <w:pPr>
-        <w:pStyle w:val="ListParagraph"/>
-        <w:numPr>
-          <w:ilvl w:val="2"/>
-          <w:numId w:val="2"/>
-        </w:numPr>
-        <w:rPr>
-          <w:lang w:val="en-US"/>
-        </w:rPr>
-      </w:pPr>
-      <w:r>
-        <w:rPr>
-          <w:lang w:val="en-US"/>
-        </w:rPr>
-        <w:t>But</w:t>
-      </w:r>
-      <w:r>
-        <w:rPr>
-          <w:lang w:val="en-US"/>
-        </w:rPr>
-        <w:t xml:space="preserve"> non-alcoholic fatty liver disease was found to not have an association with DR by a meta-analysis</w:t>
-      </w:r>
-    </w:p>
-    <w:p>
-      <w:pPr>
-        <w:pStyle w:val="ListParagraph"/>
-        <w:numPr>
-          <w:ilvl w:val="1"/>
-          <w:numId w:val="2"/>
-        </w:numPr>
-        <w:rPr>
-          <w:lang w:val="en-US"/>
-        </w:rPr>
-      </w:pPr>
-      <w:r>
-        <w:rPr>
-          <w:lang w:val="en-US"/>
-        </w:rPr>
-        <w:t>Somewhat unclear relationship</w:t>
-      </w:r>
-    </w:p>
-    <w:p>
-      <w:pPr>
-        <w:pStyle w:val="ListParagraph"/>
-        <w:numPr>
-          <w:ilvl w:val="0"/>
-          <w:numId w:val="2"/>
-        </w:numPr>
-        <w:rPr>
-          <w:lang w:val="en-US"/>
-        </w:rPr>
-      </w:pPr>
-      <w:r>
-        <w:rPr>
-          <w:lang w:val="en-US"/>
-        </w:rPr>
-        <w:t>Baseline SBP</w:t>
-      </w:r>
-    </w:p>
-    <w:p>
-      <w:pPr>
-        <w:pStyle w:val="ListParagraph"/>
-        <w:numPr>
-          <w:ilvl w:val="1"/>
-          <w:numId w:val="2"/>
-        </w:numPr>
-        <w:rPr>
-          <w:lang w:val="en-US"/>
-        </w:rPr>
-      </w:pPr>
-      <w:r>
-        <w:rPr>
-          <w:lang w:val="en-US"/>
-        </w:rPr>
-        <w:t>mmHg</w:t>
-      </w:r>
-    </w:p>
-    <w:p>
-      <w:pPr>
-        <w:pStyle w:val="ListParagraph"/>
-        <w:numPr>
-          <w:ilvl w:val="1"/>
-          <w:numId w:val="2"/>
-        </w:numPr>
-        <w:rPr>
-          <w:lang w:val="en-US"/>
-        </w:rPr>
-      </w:pPr>
-      <w:r>
-        <w:rPr>
-          <w:lang w:val="en-US"/>
-        </w:rPr>
-        <w:t>Systolic blood pressure</w:t>
-      </w:r>
-    </w:p>
-    <w:p>
-      <w:pPr>
-        <w:pStyle w:val="ListParagraph"/>
-        <w:numPr>
-          <w:ilvl w:val="1"/>
-          <w:numId w:val="2"/>
-        </w:numPr>
-        <w:rPr>
-          <w:lang w:val="en-US"/>
-        </w:rPr>
-      </w:pPr>
-      <w:r>
-        <w:rPr>
-          <w:lang w:val="en-US"/>
-        </w:rPr>
-        <w:t>Elevated SBP is associated with future onset of T2</w:t>
-      </w:r>
-    </w:p>
-    <w:p>
-      <w:pPr>
-        <w:pStyle w:val="ListParagraph"/>
-        <w:numPr>
-          <w:ilvl w:val="1"/>
-          <w:numId w:val="2"/>
-        </w:numPr>
-        <w:rPr>
-          <w:lang w:val="en-US"/>
-        </w:rPr>
-      </w:pPr>
-      <w:hyperlink r:id="rId29" w:history="1">
-        <w:r>
-          <w:rPr>
-            <w:rStyle w:val="Hyperlink"/>
-            <w:lang w:val="en-US"/>
-          </w:rPr>
-          <w:t>https://onlinelibrary.wiley.com/doi/full/10.1155/2022/7876786</w:t>
-        </w:r>
-      </w:hyperlink>
-      <w:r>
-        <w:rPr>
-          <w:lang w:val="en-US"/>
-        </w:rPr>
-        <w:t xml:space="preserve"> </w:t>
-      </w:r>
-    </w:p>
-    <w:p>
-      <w:pPr>
-        <w:pStyle w:val="ListParagraph"/>
-        <w:numPr>
-          <w:ilvl w:val="2"/>
-          <w:numId w:val="2"/>
-        </w:numPr>
-        <w:rPr>
-          <w:lang w:val="en-US"/>
-        </w:rPr>
-      </w:pPr>
-      <w:r>
-        <w:rPr>
-          <w:lang w:val="en-US"/>
-        </w:rPr>
-        <w:t>Elevated SBP is pretty robustly associated with DR</w:t>
-      </w:r>
-    </w:p>
-    <w:p>
-      <w:pPr>
-        <w:rPr>
-          <w:b/>
-          <w:bCs/>
-          <w:u w:val="single"/>
-          <w:lang w:val="en-US"/>
-        </w:rPr>
-      </w:pPr>
+        <w:t>Cox proportional hazard</w:t>
+      </w:r>
       <w:r>
         <w:rPr>
           <w:b/>
@@ -2413,7 +647,7 @@
           <w:u w:val="single"/>
           <w:lang w:val="en-US"/>
         </w:rPr>
-        <w:t>Cox proportional hazard</w:t>
+        <w:t>s</w:t>
       </w:r>
       <w:r>
         <w:rPr>
@@ -2423,16 +657,6 @@
           <w:u w:val="single"/>
           <w:lang w:val="en-US"/>
         </w:rPr>
-        <w:t>s</w:t>
-      </w:r>
-      <w:r>
-        <w:rPr>
-          <w:b/>
-          <w:bCs/>
-          <w:highlight w:val="yellow"/>
-          <w:u w:val="single"/>
-          <w:lang w:val="en-US"/>
-        </w:rPr>
         <w:t xml:space="preserve"> model</w:t>
       </w:r>
     </w:p>
@@ -2471,7 +695,6 @@
           <w:noProof/>
           <w:lang w:val="en-US"/>
         </w:rPr>
-        <w:lastRenderedPageBreak/>
         <w:drawing>
           <wp:inline distT="0" distB="0" distL="0" distR="0" wp14:anchorId="1E34EB52" wp14:editId="0966B73A">
             <wp:extent cx="5731510" cy="3576320"/>
@@ -2488,7 +711,7 @@
                     <pic:cNvPicPr/>
                   </pic:nvPicPr>
                   <pic:blipFill>
-                    <a:blip r:embed="rId30"/>
+                    <a:blip r:embed="rId10"/>
                     <a:stretch>
                       <a:fillRect/>
                     </a:stretch>
@@ -2520,6 +743,7 @@
           <w:noProof/>
           <w:lang w:val="en-US"/>
         </w:rPr>
+        <w:lastRenderedPageBreak/>
         <w:drawing>
           <wp:inline distT="0" distB="0" distL="0" distR="0" wp14:anchorId="7EF919EC" wp14:editId="3CBA656C">
             <wp:extent cx="5395639" cy="3108960"/>
@@ -2538,7 +762,7 @@
                     </pic:cNvPicPr>
                   </pic:nvPicPr>
                   <pic:blipFill>
-                    <a:blip r:embed="rId31">
+                    <a:blip r:embed="rId11">
                       <a:extLst>
                         <a:ext uri="{28A0092B-C50C-407E-A947-70E740481C1C}">
                           <a14:useLocalDpi xmlns:a14="http://schemas.microsoft.com/office/drawing/2010/main" val="0"/>
@@ -2852,7 +1076,6 @@
         <w:rPr>
           <w:lang w:val="en-US"/>
         </w:rPr>
-        <w:lastRenderedPageBreak/>
         <w:t>For e</w:t>
       </w:r>
       <w:r>
@@ -3296,6 +1519,7 @@
           <w:noProof/>
           <w:lang w:val="en-US"/>
         </w:rPr>
+        <w:lastRenderedPageBreak/>
         <w:drawing>
           <wp:inline distT="0" distB="0" distL="0" distR="0" wp14:anchorId="0CF24755" wp14:editId="414C3A3B">
             <wp:extent cx="6035690" cy="3324225"/>
@@ -3314,7 +1538,7 @@
                     </pic:cNvPicPr>
                   </pic:nvPicPr>
                   <pic:blipFill>
-                    <a:blip r:embed="rId32">
+                    <a:blip r:embed="rId12">
                       <a:extLst>
                         <a:ext uri="{28A0092B-C50C-407E-A947-70E740481C1C}">
                           <a14:useLocalDpi xmlns:a14="http://schemas.microsoft.com/office/drawing/2010/main" val="0"/>
@@ -3580,7 +1804,6 @@
         <w:rPr>
           <w:lang w:val="en-US"/>
         </w:rPr>
-        <w:lastRenderedPageBreak/>
         <w:t>So made the model worse</w:t>
       </w:r>
     </w:p>
@@ -3703,6 +1926,7 @@
           <w:noProof/>
           <w:lang w:val="en-US"/>
         </w:rPr>
+        <w:lastRenderedPageBreak/>
         <w:drawing>
           <wp:inline distT="0" distB="0" distL="0" distR="0" wp14:anchorId="2A8D7B06" wp14:editId="01FFA204">
             <wp:extent cx="4675087" cy="2268747"/>
@@ -3719,7 +1943,7 @@
                     <pic:cNvPicPr/>
                   </pic:nvPicPr>
                   <pic:blipFill rotWithShape="1">
-                    <a:blip r:embed="rId33"/>
+                    <a:blip r:embed="rId13"/>
                     <a:srcRect b="47163"/>
                     <a:stretch>
                       <a:fillRect/>
@@ -3776,7 +2000,7 @@
                     <pic:cNvPicPr/>
                   </pic:nvPicPr>
                   <pic:blipFill rotWithShape="1">
-                    <a:blip r:embed="rId33"/>
+                    <a:blip r:embed="rId13"/>
                     <a:srcRect t="53038"/>
                     <a:stretch>
                       <a:fillRect/>
@@ -3853,7 +2077,6 @@
           <w:noProof/>
           <w:lang w:val="en-US"/>
         </w:rPr>
-        <w:lastRenderedPageBreak/>
         <w:drawing>
           <wp:inline distT="0" distB="0" distL="0" distR="0" wp14:anchorId="74804E0C" wp14:editId="01762460">
             <wp:extent cx="5028634" cy="2788920"/>
@@ -3870,7 +2093,7 @@
                     <pic:cNvPicPr/>
                   </pic:nvPicPr>
                   <pic:blipFill rotWithShape="1">
-                    <a:blip r:embed="rId34"/>
+                    <a:blip r:embed="rId14"/>
                     <a:srcRect b="44824"/>
                     <a:stretch>
                       <a:fillRect/>
@@ -3911,6 +2134,7 @@
           <w:noProof/>
           <w:lang w:val="en-US"/>
         </w:rPr>
+        <w:lastRenderedPageBreak/>
         <w:drawing>
           <wp:inline distT="0" distB="0" distL="0" distR="0" wp14:anchorId="76FA15B3" wp14:editId="23F9E4AA">
             <wp:extent cx="5028634" cy="2235200"/>
@@ -3927,7 +2151,7 @@
                     <pic:cNvPicPr/>
                   </pic:nvPicPr>
                   <pic:blipFill rotWithShape="1">
-                    <a:blip r:embed="rId34"/>
+                    <a:blip r:embed="rId14"/>
                     <a:srcRect t="55779"/>
                     <a:stretch>
                       <a:fillRect/>
@@ -4044,6 +2268,83 @@
     <w:p>
       <w:pPr>
         <w:rPr>
+          <w:lang w:val="en-US"/>
+        </w:rPr>
+      </w:pPr>
+    </w:p>
+    <w:p>
+      <w:pPr>
+        <w:rPr>
+          <w:lang w:val="en-US"/>
+        </w:rPr>
+      </w:pPr>
+    </w:p>
+    <w:p>
+      <w:pPr>
+        <w:rPr>
+          <w:lang w:val="en-US"/>
+        </w:rPr>
+      </w:pPr>
+    </w:p>
+    <w:p>
+      <w:pPr>
+        <w:rPr>
+          <w:lang w:val="en-US"/>
+        </w:rPr>
+      </w:pPr>
+    </w:p>
+    <w:p>
+      <w:pPr>
+        <w:rPr>
+          <w:lang w:val="en-US"/>
+        </w:rPr>
+      </w:pPr>
+    </w:p>
+    <w:p>
+      <w:pPr>
+        <w:rPr>
+          <w:lang w:val="en-US"/>
+        </w:rPr>
+      </w:pPr>
+    </w:p>
+    <w:p>
+      <w:pPr>
+        <w:rPr>
+          <w:lang w:val="en-US"/>
+        </w:rPr>
+      </w:pPr>
+    </w:p>
+    <w:p>
+      <w:pPr>
+        <w:rPr>
+          <w:lang w:val="en-US"/>
+        </w:rPr>
+      </w:pPr>
+    </w:p>
+    <w:p>
+      <w:pPr>
+        <w:rPr>
+          <w:lang w:val="en-US"/>
+        </w:rPr>
+      </w:pPr>
+    </w:p>
+    <w:p>
+      <w:pPr>
+        <w:rPr>
+          <w:lang w:val="en-US"/>
+        </w:rPr>
+      </w:pPr>
+    </w:p>
+    <w:p>
+      <w:pPr>
+        <w:rPr>
+          <w:lang w:val="en-US"/>
+        </w:rPr>
+      </w:pPr>
+    </w:p>
+    <w:p>
+      <w:pPr>
+        <w:rPr>
           <w:b/>
           <w:bCs/>
           <w:sz w:val="28"/>
@@ -4130,7 +2431,7 @@
                     <pic:cNvPicPr/>
                   </pic:nvPicPr>
                   <pic:blipFill>
-                    <a:blip r:embed="rId35"/>
+                    <a:blip r:embed="rId15"/>
                     <a:stretch>
                       <a:fillRect/>
                     </a:stretch>
@@ -4181,7 +2482,7 @@
                     </pic:cNvPicPr>
                   </pic:nvPicPr>
                   <pic:blipFill>
-                    <a:blip r:embed="rId36">
+                    <a:blip r:embed="rId16">
                       <a:extLst>
                         <a:ext uri="{28A0092B-C50C-407E-A947-70E740481C1C}">
                           <a14:useLocalDpi xmlns:a14="http://schemas.microsoft.com/office/drawing/2010/main" val="0"/>
@@ -4287,7 +2588,7 @@
                     </pic:cNvPicPr>
                   </pic:nvPicPr>
                   <pic:blipFill>
-                    <a:blip r:embed="rId37">
+                    <a:blip r:embed="rId17">
                       <a:extLst>
                         <a:ext uri="{28A0092B-C50C-407E-A947-70E740481C1C}">
                           <a14:useLocalDpi xmlns:a14="http://schemas.microsoft.com/office/drawing/2010/main" val="0"/>
@@ -4344,7 +2645,7 @@
                     <pic:cNvPicPr/>
                   </pic:nvPicPr>
                   <pic:blipFill>
-                    <a:blip r:embed="rId38"/>
+                    <a:blip r:embed="rId18"/>
                     <a:stretch>
                       <a:fillRect/>
                     </a:stretch>
@@ -4437,7 +2738,7 @@
                     <pic:cNvPicPr/>
                   </pic:nvPicPr>
                   <pic:blipFill>
-                    <a:blip r:embed="rId39"/>
+                    <a:blip r:embed="rId19"/>
                     <a:stretch>
                       <a:fillRect/>
                     </a:stretch>
@@ -5554,6 +3855,7 @@
   <w:style w:type="character" w:default="1" w:styleId="DefaultParagraphFont">
     <w:name w:val="Default Paragraph Font"/>
     <w:uiPriority w:val="1"/>
+    <w:semiHidden/>
     <w:unhideWhenUsed/>
   </w:style>
   <w:style w:type="table" w:default="1" w:styleId="TableNormal">

</xml_diff>